<commit_message>
Corregido ADD-012 y Añadido ADD-013
Decisiones tomadas ASS
</commit_message>
<xml_diff>
--- a/Iteración 3/Decisiones de Diseño tomadas por ASS/ADD-012.docx
+++ b/Iteración 3/Decisiones de Diseño tomadas por ASS/ADD-012.docx
@@ -266,7 +266,15 @@
             </w:r>
             <w:proofErr w:type="spellEnd"/>
             <w:r>
-              <w:t xml:space="preserve">, el modulo se llama Easy </w:t>
+              <w:t xml:space="preserve">, el </w:t>
+            </w:r>
+            <w:proofErr w:type="spellStart"/>
+            <w:r>
+              <w:t>modulo</w:t>
+            </w:r>
+            <w:proofErr w:type="spellEnd"/>
+            <w:r>
+              <w:t xml:space="preserve"> se llama Easy </w:t>
             </w:r>
             <w:proofErr w:type="spellStart"/>
             <w:r>
@@ -496,8 +504,6 @@
             <w:pPr>
               <w:spacing w:line="240" w:lineRule="auto"/>
             </w:pPr>
-            <w:bookmarkStart w:id="0" w:name="_GoBack"/>
-            <w:bookmarkEnd w:id="0"/>
           </w:p>
         </w:tc>
       </w:tr>
@@ -797,14 +803,22 @@
             <w:pPr>
               <w:spacing w:line="240" w:lineRule="auto"/>
             </w:pPr>
-            <w:r>
-              <w:t>http://www.easycallcloud.com/es/hp-es/</w:t>
-            </w:r>
+            <w:hyperlink r:id="rId4" w:history="1">
+              <w:r>
+                <w:rPr>
+                  <w:rStyle w:val="Hipervnculo"/>
+                </w:rPr>
+                <w:t>http://www.easycallcloud.com/es/hp-es/</w:t>
+              </w:r>
+            </w:hyperlink>
           </w:p>
         </w:tc>
       </w:tr>
     </w:tbl>
-    <w:p/>
+    <w:p>
+      <w:bookmarkStart w:id="0" w:name="_GoBack"/>
+      <w:bookmarkEnd w:id="0"/>
+    </w:p>
     <w:sectPr>
       <w:pgSz w:w="11906" w:h="16838"/>
       <w:pgMar w:top="1417" w:right="1701" w:bottom="1417" w:left="1701" w:header="708" w:footer="708" w:gutter="0"/>
@@ -1265,6 +1279,29 @@
       </w:tblBorders>
     </w:tblPr>
   </w:style>
+  <w:style w:type="character" w:styleId="Hipervnculo">
+    <w:name w:val="Hyperlink"/>
+    <w:basedOn w:val="Fuentedeprrafopredeter"/>
+    <w:uiPriority w:val="99"/>
+    <w:unhideWhenUsed/>
+    <w:rsid w:val="00431D95"/>
+    <w:rPr>
+      <w:color w:val="0563C1" w:themeColor="hyperlink"/>
+      <w:u w:val="single"/>
+    </w:rPr>
+  </w:style>
+  <w:style w:type="character" w:styleId="Mencinsinresolver">
+    <w:name w:val="Unresolved Mention"/>
+    <w:basedOn w:val="Fuentedeprrafopredeter"/>
+    <w:uiPriority w:val="99"/>
+    <w:semiHidden/>
+    <w:unhideWhenUsed/>
+    <w:rsid w:val="00431D95"/>
+    <w:rPr>
+      <w:color w:val="605E5C"/>
+      <w:shd w:val="clear" w:color="auto" w:fill="E1DFDD"/>
+    </w:rPr>
+  </w:style>
 </w:styles>
 </file>
 

</xml_diff>